<commit_message>
working on balloon first
</commit_message>
<xml_diff>
--- a/Development/Links.docx
+++ b/Development/Links.docx
@@ -60,6 +60,21 @@
             <w:rStyle w:val="Hyperlink"/>
           </w:rPr>
           <w:t>http://emojitracker.com</w:t>
+        </w:r>
+      </w:hyperlink>
+      <w:r>
+        <w:t xml:space="preserve"> </w:t>
+      </w:r>
+    </w:p>
+    <w:p/>
+    <w:p/>
+    <w:p>
+      <w:hyperlink r:id="rId8" w:history="1">
+        <w:r>
+          <w:rPr>
+            <w:rStyle w:val="Hyperlink"/>
+          </w:rPr>
+          <w:t>http://p5js.org/reference/#/p5/millis</w:t>
         </w:r>
       </w:hyperlink>
       <w:r>
@@ -480,6 +495,7 @@
   <w:style w:type="character" w:default="1" w:styleId="DefaultParagraphFont">
     <w:name w:val="Default Paragraph Font"/>
     <w:uiPriority w:val="1"/>
+    <w:semiHidden/>
     <w:unhideWhenUsed/>
   </w:style>
   <w:style w:type="table" w:default="1" w:styleId="TableNormal">

</xml_diff>

<commit_message>
commented, added special backspace feature on experimental room, adjusted particle look, fixed sound
FINAL PUSH
</commit_message>
<xml_diff>
--- a/Development/Links.docx
+++ b/Development/Links.docx
@@ -3,6 +3,24 @@
 <w:document xmlns:wpc="http://schemas.microsoft.com/office/word/2010/wordprocessingCanvas" xmlns:mo="http://schemas.microsoft.com/office/mac/office/2008/main" xmlns:mc="http://schemas.openxmlformats.org/markup-compatibility/2006" xmlns:mv="urn:schemas-microsoft-com:mac:vml" xmlns:o="urn:schemas-microsoft-com:office:office" xmlns:r="http://schemas.openxmlformats.org/officeDocument/2006/relationships" xmlns:m="http://schemas.openxmlformats.org/officeDocument/2006/math" xmlns:v="urn:schemas-microsoft-com:vml" xmlns:wp14="http://schemas.microsoft.com/office/word/2010/wordprocessingDrawing" xmlns:wp="http://schemas.openxmlformats.org/drawingml/2006/wordprocessingDrawing" xmlns:w10="urn:schemas-microsoft-com:office:word" xmlns:w="http://schemas.openxmlformats.org/wordprocessingml/2006/main" xmlns:w14="http://schemas.microsoft.com/office/word/2010/wordml" xmlns:w15="http://schemas.microsoft.com/office/word/2012/wordml" xmlns:wpg="http://schemas.microsoft.com/office/word/2010/wordprocessingGroup" xmlns:wpi="http://schemas.microsoft.com/office/word/2010/wordprocessingInk" xmlns:wne="http://schemas.microsoft.com/office/word/2006/wordml" xmlns:wps="http://schemas.microsoft.com/office/word/2010/wordprocessingShape" mc:Ignorable="w14 w15 wp14">
   <w:body>
     <w:p>
+      <w:pPr>
+        <w:rPr>
+          <w:b/>
+        </w:rPr>
+      </w:pPr>
+      <w:r>
+        <w:rPr>
+          <w:b/>
+        </w:rPr>
+        <w:t>Inspiration for Initial Ideas</w:t>
+      </w:r>
+    </w:p>
+    <w:p>
+      <w:pPr>
+        <w:rPr>
+          <w:lang w:val="en"/>
+        </w:rPr>
+      </w:pPr>
       <w:hyperlink r:id="rId4" w:history="1">
         <w:r>
           <w:rPr>
@@ -24,6 +42,19 @@
         <w:r>
           <w:rPr>
             <w:rStyle w:val="Hyperlink"/>
+          </w:rPr>
+          <w:t>http://p5js.org/examples/demos/Hello_P5_Drawing.php</w:t>
+        </w:r>
+      </w:hyperlink>
+      <w:r>
+        <w:t xml:space="preserve"> </w:t>
+      </w:r>
+    </w:p>
+    <w:p>
+      <w:hyperlink r:id="rId6" w:history="1">
+        <w:r>
+          <w:rPr>
+            <w:rStyle w:val="Hyperlink"/>
             <w:lang w:val="en"/>
           </w:rPr>
           <w:t>http://29a.ch/sandbox/2011/neonflames/</w:t>
@@ -37,7 +68,7 @@
       </w:r>
     </w:p>
     <w:p>
-      <w:hyperlink r:id="rId6" w:history="1">
+      <w:hyperlink r:id="rId7" w:history="1">
         <w:r>
           <w:rPr>
             <w:rStyle w:val="Hyperlink"/>
@@ -54,7 +85,7 @@
       </w:r>
     </w:p>
     <w:p>
-      <w:hyperlink r:id="rId7" w:history="1">
+      <w:hyperlink r:id="rId8" w:history="1">
         <w:r>
           <w:rPr>
             <w:rStyle w:val="Hyperlink"/>
@@ -66,15 +97,71 @@
         <w:t xml:space="preserve"> </w:t>
       </w:r>
     </w:p>
+    <w:p>
+      <w:hyperlink r:id="rId9" w:history="1">
+        <w:r>
+          <w:rPr>
+            <w:rStyle w:val="Hyperlink"/>
+          </w:rPr>
+          <w:t>http://www.ferryhalim.com/orisinal/g3/bells.htm</w:t>
+        </w:r>
+      </w:hyperlink>
+      <w:r>
+        <w:t xml:space="preserve"> (calming)</w:t>
+      </w:r>
+    </w:p>
     <w:p/>
-    <w:p/>
-    <w:p>
-      <w:hyperlink r:id="rId8" w:history="1">
-        <w:r>
-          <w:rPr>
-            <w:rStyle w:val="Hyperlink"/>
-          </w:rPr>
-          <w:t>http://p5js.org/reference/#/p5/millis</w:t>
+    <w:p>
+      <w:pPr>
+        <w:rPr>
+          <w:b/>
+        </w:rPr>
+      </w:pPr>
+      <w:r>
+        <w:rPr>
+          <w:b/>
+        </w:rPr>
+        <w:t xml:space="preserve">Inspiration </w:t>
+      </w:r>
+      <w:r>
+        <w:rPr>
+          <w:b/>
+        </w:rPr>
+        <w:t>for Actual Project</w:t>
+      </w:r>
+    </w:p>
+    <w:p>
+      <w:hyperlink r:id="rId10" w:history="1">
+        <w:r>
+          <w:rPr>
+            <w:rStyle w:val="Hyperlink"/>
+          </w:rPr>
+          <w:t>http://w</w:t>
+        </w:r>
+        <w:r>
+          <w:rPr>
+            <w:rStyle w:val="Hyperlink"/>
+          </w:rPr>
+          <w:t>w</w:t>
+        </w:r>
+        <w:r>
+          <w:rPr>
+            <w:rStyle w:val="Hyperlink"/>
+          </w:rPr>
+          <w:t>w.thisissand.com</w:t>
+        </w:r>
+      </w:hyperlink>
+      <w:r>
+        <w:t xml:space="preserve"> </w:t>
+      </w:r>
+    </w:p>
+    <w:p>
+      <w:hyperlink r:id="rId11" w:history="1">
+        <w:r>
+          <w:rPr>
+            <w:rStyle w:val="Hyperlink"/>
+          </w:rPr>
+          <w:t>http://www.likethisforever.com</w:t>
         </w:r>
       </w:hyperlink>
       <w:r>
@@ -82,6 +169,85 @@
       </w:r>
       <w:bookmarkStart w:id="0" w:name="_GoBack"/>
       <w:bookmarkEnd w:id="0"/>
+    </w:p>
+    <w:p>
+      <w:r>
+        <w:t xml:space="preserve">Rafael </w:t>
+      </w:r>
+      <w:proofErr w:type="spellStart"/>
+      <w:r>
+        <w:t>Rozendaal</w:t>
+      </w:r>
+      <w:proofErr w:type="spellEnd"/>
+      <w:r>
+        <w:t xml:space="preserve"> Works</w:t>
+      </w:r>
+      <w:r>
+        <w:t xml:space="preserve"> (simplistic)</w:t>
+      </w:r>
+    </w:p>
+    <w:p>
+      <w:pPr>
+        <w:rPr>
+          <w:b/>
+        </w:rPr>
+      </w:pPr>
+      <w:r>
+        <w:t xml:space="preserve"> </w:t>
+      </w:r>
+    </w:p>
+    <w:p>
+      <w:pPr>
+        <w:rPr>
+          <w:b/>
+        </w:rPr>
+      </w:pPr>
+      <w:r>
+        <w:rPr>
+          <w:b/>
+        </w:rPr>
+        <w:t>Helpful Links</w:t>
+      </w:r>
+    </w:p>
+    <w:p>
+      <w:hyperlink r:id="rId12" w:anchor="/p5/millis" w:history="1">
+        <w:r>
+          <w:rPr>
+            <w:rStyle w:val="Hyperlink"/>
+          </w:rPr>
+          <w:t>http://p5js.org/reference/#/p5/millis</w:t>
+        </w:r>
+      </w:hyperlink>
+      <w:r>
+        <w:t xml:space="preserve"> </w:t>
+      </w:r>
+    </w:p>
+    <w:p>
+      <w:hyperlink r:id="rId13" w:history="1">
+        <w:r>
+          <w:rPr>
+            <w:rStyle w:val="Hyperlink"/>
+          </w:rPr>
+          <w:t>http://natureofcode.com</w:t>
+        </w:r>
+      </w:hyperlink>
+      <w:r>
+        <w:t xml:space="preserve"> (particularly chapter 5) </w:t>
+      </w:r>
+    </w:p>
+    <w:p>
+      <w:pPr>
+        <w:rPr>
+          <w:b/>
+        </w:rPr>
+      </w:pPr>
+    </w:p>
+    <w:p>
+      <w:pPr>
+        <w:rPr>
+          <w:b/>
+        </w:rPr>
+      </w:pPr>
     </w:p>
     <w:sectPr>
       <w:pgSz w:w="12240" w:h="15840"/>
@@ -530,6 +696,18 @@
       <w:u w:val="single"/>
     </w:rPr>
   </w:style>
+  <w:style w:type="character" w:styleId="FollowedHyperlink">
+    <w:name w:val="FollowedHyperlink"/>
+    <w:basedOn w:val="DefaultParagraphFont"/>
+    <w:uiPriority w:val="99"/>
+    <w:semiHidden/>
+    <w:unhideWhenUsed/>
+    <w:rsid w:val="00412655"/>
+    <w:rPr>
+      <w:color w:val="954F72" w:themeColor="followedHyperlink"/>
+      <w:u w:val="single"/>
+    </w:rPr>
+  </w:style>
 </w:styles>
 </file>
 

</xml_diff>